<commit_message>
add city and email
</commit_message>
<xml_diff>
--- a/Final Report/SIGCHIPaperFormat.docx
+++ b/Final Report/SIGCHIPaperFormat.docx
@@ -42,11 +42,13 @@
             <w:pPr>
               <w:pStyle w:val="AuthorName"/>
               <w:rPr>
+                <w:color w:val="auto"/>
                 <w:lang w:val="pt-PT"/>
               </w:rPr>
             </w:pPr>
             <w:r>
               <w:rPr>
+                <w:color w:val="auto"/>
                 <w:lang w:val="pt-PT"/>
               </w:rPr>
               <w:t>Pedro Elias</w:t>
@@ -56,15 +58,51 @@
             <w:pPr>
               <w:pStyle w:val="AuthorAffiliation"/>
               <w:rPr>
+                <w:color w:val="auto"/>
                 <w:lang w:val="pt-PT"/>
               </w:rPr>
             </w:pPr>
             <w:r>
               <w:rPr>
+                <w:color w:val="auto"/>
                 <w:lang w:val="pt-PT"/>
               </w:rPr>
               <w:t>89519</w:t>
             </w:r>
+          </w:p>
+          <w:p>
+            <w:pPr>
+              <w:pStyle w:val="AuthorAffiliation"/>
+              <w:rPr>
+                <w:color w:val="auto"/>
+                <w:lang w:val="pt-PT"/>
+              </w:rPr>
+            </w:pPr>
+            <w:proofErr w:type="spellStart"/>
+            <w:r>
+              <w:rPr>
+                <w:color w:val="auto"/>
+                <w:lang w:val="pt-PT"/>
+              </w:rPr>
+              <w:t>Lisbon</w:t>
+            </w:r>
+            <w:proofErr w:type="spellEnd"/>
+            <w:r>
+              <w:rPr>
+                <w:color w:val="auto"/>
+                <w:lang w:val="pt-PT"/>
+              </w:rPr>
+              <w:t>, Portugal</w:t>
+            </w:r>
+          </w:p>
+          <w:p>
+            <w:pPr>
+              <w:pStyle w:val="AuthorAffiliation"/>
+              <w:rPr>
+                <w:color w:val="auto"/>
+                <w:lang w:val="pt-PT"/>
+              </w:rPr>
+            </w:pPr>
           </w:p>
         </w:tc>
         <w:tc>
@@ -81,11 +119,13 @@
             <w:pPr>
               <w:pStyle w:val="AuthorName"/>
               <w:rPr>
+                <w:color w:val="auto"/>
                 <w:lang w:val="pt-PT"/>
               </w:rPr>
             </w:pPr>
             <w:r>
               <w:rPr>
+                <w:color w:val="auto"/>
                 <w:lang w:val="pt-PT"/>
               </w:rPr>
               <w:t>Raquel Santos</w:t>
@@ -95,15 +135,62 @@
             <w:pPr>
               <w:pStyle w:val="AuthorAffiliation"/>
               <w:rPr>
+                <w:color w:val="auto"/>
                 <w:lang w:val="pt-PT"/>
               </w:rPr>
             </w:pPr>
             <w:r>
               <w:rPr>
+                <w:color w:val="auto"/>
                 <w:lang w:val="pt-PT"/>
               </w:rPr>
               <w:t>89533</w:t>
             </w:r>
+          </w:p>
+          <w:p>
+            <w:pPr>
+              <w:pStyle w:val="AuthorAffiliation"/>
+              <w:rPr>
+                <w:color w:val="auto"/>
+                <w:lang w:val="pt-PT"/>
+              </w:rPr>
+            </w:pPr>
+            <w:proofErr w:type="spellStart"/>
+            <w:r>
+              <w:rPr>
+                <w:color w:val="auto"/>
+                <w:lang w:val="pt-PT"/>
+              </w:rPr>
+              <w:t>Lisbon</w:t>
+            </w:r>
+            <w:proofErr w:type="spellEnd"/>
+            <w:r>
+              <w:rPr>
+                <w:color w:val="auto"/>
+                <w:lang w:val="pt-PT"/>
+              </w:rPr>
+              <w:t>, Portugal</w:t>
+            </w:r>
+          </w:p>
+          <w:p>
+            <w:pPr>
+              <w:pStyle w:val="AuthorAffiliation"/>
+              <w:rPr>
+                <w:color w:val="auto"/>
+                <w:lang w:val="pt-PT"/>
+              </w:rPr>
+            </w:pPr>
+            <w:hyperlink r:id="rId8" w:history="1">
+              <w:r>
+                <w:rPr>
+                  <w:rStyle w:val="Hyperlink"/>
+                  <w:color w:val="auto"/>
+                  <w:sz w:val="24"/>
+                  <w:lang w:val="pt-PT"/>
+                </w:rPr>
+                <w:t>raquel.bento.santos@tecnico.ulisboa.pt</w:t>
+              </w:r>
+            </w:hyperlink>
           </w:p>
         </w:tc>
         <w:tc>
@@ -119,17 +206,43 @@
           <w:p>
             <w:pPr>
               <w:pStyle w:val="AuthorName"/>
+              <w:rPr>
+                <w:color w:val="auto"/>
+              </w:rPr>
             </w:pPr>
             <w:r>
+              <w:rPr>
+                <w:color w:val="auto"/>
+              </w:rPr>
               <w:t>Tiago Afonso</w:t>
             </w:r>
           </w:p>
           <w:p>
             <w:pPr>
               <w:pStyle w:val="AuthorAffiliation"/>
+              <w:rPr>
+                <w:color w:val="auto"/>
+              </w:rPr>
             </w:pPr>
             <w:r>
+              <w:rPr>
+                <w:color w:val="auto"/>
+              </w:rPr>
               <w:t>89436</w:t>
+            </w:r>
+          </w:p>
+          <w:p>
+            <w:pPr>
+              <w:pStyle w:val="AuthorAffiliation"/>
+              <w:rPr>
+                <w:color w:val="auto"/>
+              </w:rPr>
+            </w:pPr>
+            <w:r>
+              <w:rPr>
+                <w:color w:val="auto"/>
+              </w:rPr>
+              <w:t>Lisbon, Portugal</w:t>
             </w:r>
           </w:p>
         </w:tc>
@@ -139,6 +252,7 @@
       <w:pPr>
         <w:pStyle w:val="Author"/>
         <w:rPr>
+          <w:color w:val="auto"/>
           <w:sz w:val="20"/>
         </w:rPr>
       </w:pPr>
@@ -340,7 +454,7 @@
         </w:rPr>
         <w:t xml:space="preserve"> See</w:t>
       </w:r>
-      <w:hyperlink r:id="rId8" w:history="1">
+      <w:hyperlink r:id="rId9" w:history="1">
         <w:r>
           <w:rPr>
             <w:rStyle w:val="Hyperlink"/>
@@ -876,7 +990,11 @@
         <w:t xml:space="preserve">Narrative chart [2]. </w:t>
       </w:r>
       <w:r>
-        <w:t>The domain of this visualization is the interactions between characters in the TV show and their locations throughout time. It also provides information on screen tim</w:t>
+        <w:t xml:space="preserve">The domain of this visualization is the interactions between characters in the TV show and </w:t>
+      </w:r>
+      <w:r>
+        <w:lastRenderedPageBreak/>
+        <w:t>their locations throughout time. It also provides information on screen tim</w:t>
       </w:r>
       <w:r>
         <w:t>e. The interactions focused by the visualization</w:t>
@@ -904,11 +1022,7 @@
         <w:t>their number of appearances in the TV show. While it also shows their life status, it does not have</w:t>
       </w:r>
       <w:r>
-        <w:t xml:space="preserve"> any additional </w:t>
-      </w:r>
-      <w:r>
-        <w:lastRenderedPageBreak/>
-        <w:t xml:space="preserve">information on </w:t>
+        <w:t xml:space="preserve"> any additional information on </w:t>
       </w:r>
       <w:r>
         <w:t>what happened in each death</w:t>
@@ -1333,7 +1447,7 @@
     <w:p>
       <w:pPr>
         <w:sectPr>
-          <w:headerReference w:type="even" r:id="rId9"/>
+          <w:headerReference w:type="even" r:id="rId10"/>
           <w:type w:val="continuous"/>
           <w:pgSz w:w="12240" w:h="15840" w:code="1"/>
           <w:pgMar w:top="1224" w:right="1080" w:bottom="1440" w:left="1080" w:header="720" w:footer="720" w:gutter="0"/>
@@ -1369,7 +1483,7 @@
                     </pic:cNvPicPr>
                   </pic:nvPicPr>
                   <pic:blipFill>
-                    <a:blip r:embed="rId10">
+                    <a:blip r:embed="rId11">
                       <a:extLst>
                         <a:ext uri="{28A0092B-C50C-407E-A947-70E740481C1C}">
                           <a14:useLocalDpi xmlns:a14="http://schemas.microsoft.com/office/drawing/2010/main" val="0"/>
@@ -1407,27 +1521,14 @@
       <w:r>
         <w:t xml:space="preserve">Figure </w:t>
       </w:r>
-      <w:r>
-        <w:fldChar w:fldCharType="begin"/>
-      </w:r>
-      <w:r>
-        <w:instrText xml:space="preserve"> SEQ Figure \* ARABIC </w:instrText>
-      </w:r>
-      <w:r>
-        <w:fldChar w:fldCharType="separate"/>
-      </w:r>
-      <w:r>
-        <w:rPr>
-          <w:noProof/>
-        </w:rPr>
-        <w:t>2</w:t>
-      </w:r>
-      <w:r>
-        <w:rPr>
-          <w:noProof/>
-        </w:rPr>
-        <w:fldChar w:fldCharType="end"/>
-      </w:r>
+      <w:fldSimple w:instr=" SEQ Figure \* ARABIC ">
+        <w:r>
+          <w:rPr>
+            <w:noProof/>
+          </w:rPr>
+          <w:t>2</w:t>
+        </w:r>
+      </w:fldSimple>
       <w:r>
         <w:t xml:space="preserve">. Sample of a wide figure. Be sure to place at the top or bottom of the page. Ensure that </w:t>
       </w:r>
@@ -2106,7 +2207,7 @@
       <w:r>
         <w:t xml:space="preserve"> </w:t>
       </w:r>
-      <w:hyperlink r:id="rId11" w:history="1">
+      <w:hyperlink r:id="rId12" w:history="1">
         <w:r>
           <w:rPr>
             <w:rStyle w:val="Hyperlink"/>
@@ -2252,7 +2353,7 @@
                     <pic:cNvPicPr/>
                   </pic:nvPicPr>
                   <pic:blipFill>
-                    <a:blip r:embed="rId12">
+                    <a:blip r:embed="rId13">
                       <a:extLst>
                         <a:ext uri="{28A0092B-C50C-407E-A947-70E740481C1C}">
                           <a14:useLocalDpi xmlns:a14="http://schemas.microsoft.com/office/drawing/2010/main" val="0"/>
@@ -2286,27 +2387,14 @@
       <w:r>
         <w:t xml:space="preserve">Figure </w:t>
       </w:r>
-      <w:r>
-        <w:fldChar w:fldCharType="begin"/>
-      </w:r>
-      <w:r>
-        <w:instrText xml:space="preserve"> SEQ Figure \* ARABIC </w:instrText>
-      </w:r>
-      <w:r>
-        <w:fldChar w:fldCharType="separate"/>
-      </w:r>
-      <w:r>
-        <w:rPr>
-          <w:noProof/>
-        </w:rPr>
-        <w:t>1</w:t>
-      </w:r>
-      <w:r>
-        <w:rPr>
-          <w:noProof/>
-        </w:rPr>
-        <w:fldChar w:fldCharType="end"/>
-      </w:r>
+      <w:fldSimple w:instr=" SEQ Figure \* ARABIC ">
+        <w:r>
+          <w:rPr>
+            <w:noProof/>
+          </w:rPr>
+          <w:t>1</w:t>
+        </w:r>
+      </w:fldSimple>
       <w:r>
         <w:t>. Use high-resolution images, 300+ dpi, legible if printed in color or black-and-white. Number all figures and include captions below, using Insert, Caption.</w:t>
       </w:r>
@@ -2606,27 +2694,14 @@
       <w:r>
         <w:t xml:space="preserve">Table </w:t>
       </w:r>
-      <w:r>
-        <w:fldChar w:fldCharType="begin"/>
-      </w:r>
-      <w:r>
-        <w:instrText xml:space="preserve"> SEQ Table \* ARABIC </w:instrText>
-      </w:r>
-      <w:r>
-        <w:fldChar w:fldCharType="separate"/>
-      </w:r>
-      <w:r>
-        <w:rPr>
-          <w:noProof/>
-        </w:rPr>
-        <w:t>1</w:t>
-      </w:r>
-      <w:r>
-        <w:rPr>
-          <w:noProof/>
-        </w:rPr>
-        <w:fldChar w:fldCharType="end"/>
-      </w:r>
+      <w:fldSimple w:instr=" SEQ Table \* ARABIC ">
+        <w:r>
+          <w:rPr>
+            <w:noProof/>
+          </w:rPr>
+          <w:t>1</w:t>
+        </w:r>
+      </w:fldSimple>
       <w:r>
         <w:t xml:space="preserve">. Table captions should </w:t>
       </w:r>
@@ -2687,7 +2762,7 @@
           <w:color w:val="000000"/>
         </w:rPr>
       </w:pPr>
-      <w:hyperlink r:id="rId13" w:history="1">
+      <w:hyperlink r:id="rId14" w:history="1">
         <w:r>
           <w:rPr>
             <w:rStyle w:val="Hyperlink"/>
@@ -2865,7 +2940,7 @@
       <w:r>
         <w:t xml:space="preserve">at </w:t>
       </w:r>
-      <w:hyperlink r:id="rId14" w:history="1">
+      <w:hyperlink r:id="rId15" w:history="1">
         <w:r>
           <w:rPr>
             <w:rStyle w:val="Hyperlink"/>
@@ -2891,7 +2966,7 @@
       <w:r>
         <w:t xml:space="preserve">. Last accessed in 16/12/2020 at </w:t>
       </w:r>
-      <w:hyperlink r:id="rId15" w:history="1">
+      <w:hyperlink r:id="rId16" w:history="1">
         <w:r>
           <w:rPr>
             <w:rStyle w:val="Hyperlink"/>
@@ -2926,7 +3001,7 @@
       <w:r>
         <w:t xml:space="preserve"> </w:t>
       </w:r>
-      <w:hyperlink r:id="rId16" w:history="1">
+      <w:hyperlink r:id="rId17" w:history="1">
         <w:r>
           <w:rPr>
             <w:rStyle w:val="Hyperlink"/>
@@ -3379,7 +3454,7 @@
       <w:r>
         <w:t xml:space="preserve">wiki. Retrieved October 25, 2020 from </w:t>
       </w:r>
-      <w:hyperlink r:id="rId17" w:history="1">
+      <w:hyperlink r:id="rId18" w:history="1">
         <w:r>
           <w:rPr>
             <w:rStyle w:val="Hyperlink"/>
@@ -3416,7 +3491,7 @@
       <w:r>
         <w:t xml:space="preserve">wiki. Retrieved October 25, 2020 from </w:t>
       </w:r>
-      <w:hyperlink r:id="rId18" w:history="1">
+      <w:hyperlink r:id="rId19" w:history="1">
         <w:r>
           <w:rPr>
             <w:rStyle w:val="Hyperlink"/>
@@ -3448,7 +3523,7 @@
       <w:r>
         <w:t xml:space="preserve">October 25, 2020 from </w:t>
       </w:r>
-      <w:hyperlink r:id="rId19" w:history="1">
+      <w:hyperlink r:id="rId20" w:history="1">
         <w:r>
           <w:rPr>
             <w:rStyle w:val="Hyperlink"/>

</xml_diff>